<commit_message>
[database] edit penerima pengadaan
</commit_message>
<xml_diff>
--- a/templates/PL-B-Lamp_5.docx
+++ b/templates/PL-B-Lamp_5.docx
@@ -42,6 +42,15 @@
           <w:u w:val="single"/>
         </w:rPr>
       </w:pPr>
+      <w:r>
+        <w:rPr>
+          <w:rFonts w:ascii="Arial" w:hAnsi="Arial" w:cs="Arial"/>
+          <w:b/>
+          <w:szCs w:val="24"/>
+          <w:u w:val="single"/>
+        </w:rPr>
+        <w:t>METODE PELAKSANAAN/</w:t>
+      </w:r>
       <w:r>
         <w:rPr>
           <w:rFonts w:ascii="Arial" w:hAnsi="Arial" w:cs="Arial"/>
@@ -472,85 +481,6 @@
           <w:lang w:val="id-ID"/>
         </w:rPr>
         <w:t>4.2.4 Dst....</w:t>
-      </w:r>
-    </w:p>
-    <w:p>
-      <w:pPr>
-        <w:spacing w:line="280" w:lineRule="atLeast"/>
-        <w:jc w:val="both"/>
-        <w:rPr>
-          <w:rFonts w:ascii="Arial" w:hAnsi="Arial" w:cs="Arial"/>
-          <w:szCs w:val="24"/>
-          <w:lang w:val="id-ID"/>
-        </w:rPr>
-      </w:pPr>
-      <w:r>
-        <w:rPr>
-          <w:rFonts w:ascii="Arial" w:hAnsi="Arial" w:cs="Arial"/>
-          <w:szCs w:val="24"/>
-          <w:lang w:val="id-ID"/>
-        </w:rPr>
-        <w:t xml:space="preserve">   4.3 HASIL PEKERJAAN YANG HARUS DISERAHKAN</w:t>
-      </w:r>
-    </w:p>
-    <w:p>
-      <w:pPr>
-        <w:spacing w:line="280" w:lineRule="atLeast"/>
-        <w:ind w:left="993"/>
-        <w:jc w:val="both"/>
-        <w:rPr>
-          <w:rFonts w:ascii="Arial" w:hAnsi="Arial" w:cs="Arial"/>
-          <w:szCs w:val="24"/>
-          <w:lang w:val="id-ID"/>
-        </w:rPr>
-      </w:pPr>
-      <w:r>
-        <w:rPr>
-          <w:rFonts w:ascii="Arial" w:hAnsi="Arial" w:cs="Arial"/>
-          <w:szCs w:val="24"/>
-          <w:lang w:val="id-ID"/>
-        </w:rPr>
-        <w:t>4.3.1 Hasil Yang Harus Diserahkan</w:t>
-      </w:r>
-    </w:p>
-    <w:p>
-      <w:pPr>
-        <w:spacing w:line="280" w:lineRule="atLeast"/>
-        <w:ind w:left="993"/>
-        <w:jc w:val="both"/>
-        <w:rPr>
-          <w:rFonts w:ascii="Arial" w:hAnsi="Arial" w:cs="Arial"/>
-          <w:szCs w:val="24"/>
-          <w:lang w:val="id-ID"/>
-        </w:rPr>
-      </w:pPr>
-      <w:r>
-        <w:rPr>
-          <w:rFonts w:ascii="Arial" w:hAnsi="Arial" w:cs="Arial"/>
-          <w:szCs w:val="24"/>
-          <w:lang w:val="id-ID"/>
-        </w:rPr>
-        <w:t>4.3.2 Ukuran Prestasi Kerja</w:t>
-      </w:r>
-    </w:p>
-    <w:p>
-      <w:pPr>
-        <w:spacing w:line="280" w:lineRule="atLeast"/>
-        <w:ind w:left="993"/>
-        <w:jc w:val="both"/>
-        <w:rPr>
-          <w:rFonts w:ascii="Arial" w:hAnsi="Arial" w:cs="Arial"/>
-          <w:szCs w:val="24"/>
-          <w:lang w:val="id-ID"/>
-        </w:rPr>
-      </w:pPr>
-      <w:r>
-        <w:rPr>
-          <w:rFonts w:ascii="Arial" w:hAnsi="Arial" w:cs="Arial"/>
-          <w:szCs w:val="24"/>
-          <w:lang w:val="id-ID"/>
-        </w:rPr>
-        <w:t>4.3.4 Dst.......</w:t>
       </w:r>
     </w:p>
     <w:p>
@@ -654,14 +584,14 @@
 
 <file path=word/endnotes.xml><?xml version="1.0" encoding="utf-8"?>
 <w:endnotes xmlns:ve="http://schemas.openxmlformats.org/markup-compatibility/2006" xmlns:o="urn:schemas-microsoft-com:office:office" xmlns:r="http://schemas.openxmlformats.org/officeDocument/2006/relationships" xmlns:m="http://schemas.openxmlformats.org/officeDocument/2006/math" xmlns:v="urn:schemas-microsoft-com:vml" xmlns:wp="http://schemas.openxmlformats.org/drawingml/2006/wordprocessingDrawing" xmlns:w10="urn:schemas-microsoft-com:office:word" xmlns:w="http://schemas.openxmlformats.org/wordprocessingml/2006/main" xmlns:wne="http://schemas.microsoft.com/office/word/2006/wordml">
-  <w:endnote w:type="separator" w:id="0">
+  <w:endnote w:type="separator" w:id="-1">
     <w:p>
       <w:r>
         <w:separator/>
       </w:r>
     </w:p>
   </w:endnote>
-  <w:endnote w:type="continuationSeparator" w:id="1">
+  <w:endnote w:type="continuationSeparator" w:id="0">
     <w:p>
       <w:r>
         <w:continuationSeparator/>
@@ -703,14 +633,14 @@
 
 <file path=word/footnotes.xml><?xml version="1.0" encoding="utf-8"?>
 <w:footnotes xmlns:ve="http://schemas.openxmlformats.org/markup-compatibility/2006" xmlns:o="urn:schemas-microsoft-com:office:office" xmlns:r="http://schemas.openxmlformats.org/officeDocument/2006/relationships" xmlns:m="http://schemas.openxmlformats.org/officeDocument/2006/math" xmlns:v="urn:schemas-microsoft-com:vml" xmlns:wp="http://schemas.openxmlformats.org/drawingml/2006/wordprocessingDrawing" xmlns:w10="urn:schemas-microsoft-com:office:word" xmlns:w="http://schemas.openxmlformats.org/wordprocessingml/2006/main" xmlns:wne="http://schemas.microsoft.com/office/word/2006/wordml">
-  <w:footnote w:type="separator" w:id="0">
+  <w:footnote w:type="separator" w:id="-1">
     <w:p>
       <w:r>
         <w:separator/>
       </w:r>
     </w:p>
   </w:footnote>
-  <w:footnote w:type="continuationSeparator" w:id="1">
+  <w:footnote w:type="continuationSeparator" w:id="0">
     <w:p>
       <w:r>
         <w:continuationSeparator/>

</xml_diff>